<commit_message>
build + add template
</commit_message>
<xml_diff>
--- a/uploads/files/dissolution/dissolution_File_A_Phuluc_22.docx
+++ b/uploads/files/dissolution/dissolution_File_A_Phuluc_22.docx
@@ -4,7 +4,7 @@
   <w:body>
     <w:p>
       <w:pPr>
-        <w:spacing w:before="120" w:after="120" w:line="276" w:lineRule="auto"/>
+        <w:spacing w:before="120" w:after="120"/>
         <w:jc w:val="center"/>
         <w:outlineLvl w:val="0"/>
         <w:rPr>
@@ -41,7 +41,7 @@
     </w:p>
     <w:p>
       <w:pPr>
-        <w:spacing w:before="120" w:after="120" w:line="276" w:lineRule="auto"/>
+        <w:spacing w:before="120" w:after="120"/>
         <w:jc w:val="center"/>
         <w:rPr>
           <w:rFonts w:eastAsia="Times New Roman"/>
@@ -78,7 +78,7 @@
     </w:p>
     <w:p>
       <w:pPr>
-        <w:spacing w:before="120" w:after="120" w:line="276" w:lineRule="auto"/>
+        <w:spacing w:before="120" w:after="120"/>
         <w:jc w:val="center"/>
         <w:rPr>
           <w:rFonts w:eastAsia="Times New Roman"/>
@@ -115,7 +115,7 @@
     </w:p>
     <w:p>
       <w:pPr>
-        <w:spacing w:before="120" w:after="120" w:line="276" w:lineRule="auto"/>
+        <w:spacing w:before="120" w:after="120"/>
         <w:rPr>
           <w:rFonts w:eastAsia="Times New Roman"/>
           <w:bCs/>
@@ -214,50 +214,24 @@
         <w:tblLook w:val="04A0" w:firstRow="1" w:lastRow="0" w:firstColumn="1" w:lastColumn="0" w:noHBand="0" w:noVBand="1"/>
       </w:tblPr>
       <w:tblGrid>
-        <w:gridCol w:w="3227"/>
-        <w:gridCol w:w="6061"/>
+        <w:gridCol w:w="3443"/>
+        <w:gridCol w:w="6424"/>
       </w:tblGrid>
       <w:tr>
+        <w:trPr>
+          <w:trHeight w:val="2274"/>
+        </w:trPr>
         <w:tc>
           <w:tcPr>
-            <w:tcW w:w="3227" w:type="dxa"/>
+            <w:tcW w:w="3507" w:type="dxa"/>
           </w:tcPr>
           <w:p>
             <w:pPr>
-              <w:spacing w:before="120" w:after="120" w:line="276" w:lineRule="auto"/>
+              <w:spacing w:before="120" w:after="120"/>
               <w:jc w:val="center"/>
               <w:rPr>
                 <w:rFonts w:eastAsia="Times New Roman"/>
                 <w:b/>
-                <w:sz w:val="26"/>
-                <w:szCs w:val="26"/>
-              </w:rPr>
-            </w:pPr>
-            <w:r>
-              <w:rPr>
-                <w:b/>
-                <w:sz w:val="26"/>
-                <w:szCs w:val="26"/>
-              </w:rPr>
-              <w:t xml:space="preserve"> </w:t>
-            </w:r>
-            <w:r>
-              <w:rPr>
-                <w:rFonts w:eastAsia="Times New Roman"/>
-                <w:b/>
-                <w:sz w:val="26"/>
-                <w:szCs w:val="26"/>
-              </w:rPr>
-              <w:t>TÊN DOANH NGHIỆP</w:t>
-            </w:r>
-          </w:p>
-          <w:p>
-            <w:pPr>
-              <w:spacing w:before="120" w:after="120" w:line="276" w:lineRule="auto"/>
-              <w:ind w:firstLine="720"/>
-              <w:jc w:val="center"/>
-              <w:rPr>
-                <w:rFonts w:eastAsia="Times New Roman"/>
                 <w:sz w:val="26"/>
                 <w:szCs w:val="26"/>
               </w:rPr>
@@ -270,16 +244,16 @@
               <mc:AlternateContent>
                 <mc:Choice Requires="wps">
                   <w:drawing>
-                    <wp:anchor distT="0" distB="0" distL="114300" distR="114300" simplePos="0" relativeHeight="251661312" behindDoc="0" locked="0" layoutInCell="1" allowOverlap="1" wp14:anchorId="702EC18F" wp14:editId="4CC46C81">
+                    <wp:anchor distT="0" distB="0" distL="114300" distR="114300" simplePos="0" relativeHeight="251661312" behindDoc="0" locked="0" layoutInCell="1" allowOverlap="1" wp14:anchorId="702EC18F" wp14:editId="1CEBD87B">
                       <wp:simplePos x="0" y="0"/>
                       <wp:positionH relativeFrom="margin">
-                        <wp:align>center</wp:align>
+                        <wp:posOffset>619922</wp:posOffset>
                       </wp:positionH>
                       <wp:positionV relativeFrom="paragraph">
-                        <wp:posOffset>41910</wp:posOffset>
+                        <wp:posOffset>330200</wp:posOffset>
                       </wp:positionV>
                       <wp:extent cx="787400" cy="0"/>
-                      <wp:effectExtent l="12065" t="5715" r="10160" b="13335"/>
+                      <wp:effectExtent l="0" t="0" r="12700" b="12700"/>
                       <wp:wrapNone/>
                       <wp:docPr id="401" name="Straight Connector 401"/>
                       <wp:cNvGraphicFramePr>
@@ -331,17 +305,46 @@
                 </mc:Choice>
                 <mc:Fallback>
                   <w:pict>
-                    <v:line w14:anchorId="584DB5C3" id="Straight Connector 401" o:spid="_x0000_s1026" style="position:absolute;z-index:251661312;visibility:visible;mso-wrap-style:square;mso-width-percent:0;mso-height-percent:0;mso-wrap-distance-left:9pt;mso-wrap-distance-top:0;mso-wrap-distance-right:9pt;mso-wrap-distance-bottom:0;mso-position-horizontal:center;mso-position-horizontal-relative:margin;mso-position-vertical:absolute;mso-position-vertical-relative:text;mso-width-percent:0;mso-height-percent:0;mso-width-relative:page;mso-height-relative:page" from="0,3.3pt" to="62pt,3.3pt" o:gfxdata="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">
+                    <v:line w14:anchorId="23E0CD8D" id="Straight Connector 401" o:spid="_x0000_s1026" style="position:absolute;z-index:251661312;visibility:visible;mso-wrap-style:square;mso-width-percent:0;mso-height-percent:0;mso-wrap-distance-left:9pt;mso-wrap-distance-top:0;mso-wrap-distance-right:9pt;mso-wrap-distance-bottom:0;mso-position-horizontal:absolute;mso-position-horizontal-relative:margin;mso-position-vertical:absolute;mso-position-vertical-relative:text;mso-width-percent:0;mso-height-percent:0;mso-width-relative:page;mso-height-relative:page" from="48.8pt,26pt" to="110.8pt,26pt" o:gfxdata="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">
                       <w10:wrap anchorx="margin"/>
                     </v:line>
                   </w:pict>
                 </mc:Fallback>
               </mc:AlternateContent>
             </w:r>
+            <w:r>
+              <w:rPr>
+                <w:b/>
+                <w:sz w:val="26"/>
+                <w:szCs w:val="26"/>
+              </w:rPr>
+              <w:t xml:space="preserve"> </w:t>
+            </w:r>
+            <w:r>
+              <w:rPr>
+                <w:rFonts w:eastAsia="Times New Roman"/>
+                <w:b/>
+                <w:sz w:val="26"/>
+                <w:szCs w:val="26"/>
+              </w:rPr>
+              <w:t>TÊN DOANH NGHIỆP</w:t>
+            </w:r>
           </w:p>
           <w:p>
             <w:pPr>
-              <w:spacing w:before="120" w:after="120" w:line="276" w:lineRule="auto"/>
+              <w:spacing w:before="120" w:after="120"/>
+              <w:ind w:firstLine="720"/>
+              <w:jc w:val="center"/>
+              <w:rPr>
+                <w:rFonts w:eastAsia="Times New Roman"/>
+                <w:sz w:val="26"/>
+                <w:szCs w:val="26"/>
+              </w:rPr>
+            </w:pPr>
+          </w:p>
+          <w:p>
+            <w:pPr>
+              <w:spacing w:before="120" w:after="120"/>
               <w:jc w:val="center"/>
               <w:rPr>
                 <w:sz w:val="26"/>
@@ -359,11 +362,11 @@
         </w:tc>
         <w:tc>
           <w:tcPr>
-            <w:tcW w:w="6061" w:type="dxa"/>
+            <w:tcW w:w="6586" w:type="dxa"/>
           </w:tcPr>
           <w:p>
             <w:pPr>
-              <w:spacing w:before="120" w:after="120" w:line="276" w:lineRule="auto"/>
+              <w:spacing w:before="120" w:after="120"/>
               <w:jc w:val="center"/>
               <w:rPr>
                 <w:b/>
@@ -382,31 +385,10 @@
           </w:p>
           <w:p>
             <w:pPr>
-              <w:spacing w:before="120" w:after="120" w:line="276" w:lineRule="auto"/>
+              <w:spacing w:before="120" w:after="120"/>
               <w:jc w:val="center"/>
               <w:rPr>
-                <w:b/>
-                <w:sz w:val="26"/>
-                <w:szCs w:val="26"/>
-              </w:rPr>
-            </w:pPr>
-            <w:r>
-              <w:rPr>
-                <w:b/>
-                <w:sz w:val="26"/>
-                <w:szCs w:val="26"/>
-              </w:rPr>
-              <w:t>Độc lập - Tự do - Hạnh phúc</w:t>
-            </w:r>
-          </w:p>
-          <w:p>
-            <w:pPr>
-              <w:tabs>
-                <w:tab w:val="left" w:pos="1650"/>
-              </w:tabs>
-              <w:spacing w:before="120" w:after="120" w:line="276" w:lineRule="auto"/>
-              <w:rPr>
-                <w:b/>
+                <w:bCs/>
                 <w:sz w:val="26"/>
                 <w:szCs w:val="26"/>
               </w:rPr>
@@ -419,16 +401,16 @@
               <mc:AlternateContent>
                 <mc:Choice Requires="wps">
                   <w:drawing>
-                    <wp:anchor distT="4294967294" distB="4294967294" distL="114300" distR="114300" simplePos="0" relativeHeight="251659264" behindDoc="0" locked="0" layoutInCell="1" allowOverlap="1" wp14:anchorId="26837DE3" wp14:editId="1D812BF5">
+                    <wp:anchor distT="4294967294" distB="4294967294" distL="114300" distR="114300" simplePos="0" relativeHeight="251659264" behindDoc="0" locked="0" layoutInCell="1" allowOverlap="1" wp14:anchorId="26837DE3" wp14:editId="06765190">
                       <wp:simplePos x="0" y="0"/>
                       <wp:positionH relativeFrom="column">
-                        <wp:posOffset>831215</wp:posOffset>
+                        <wp:posOffset>986790</wp:posOffset>
                       </wp:positionH>
                       <wp:positionV relativeFrom="paragraph">
-                        <wp:posOffset>38734</wp:posOffset>
+                        <wp:posOffset>271780</wp:posOffset>
                       </wp:positionV>
                       <wp:extent cx="2053590" cy="0"/>
-                      <wp:effectExtent l="0" t="0" r="22860" b="19050"/>
+                      <wp:effectExtent l="0" t="0" r="16510" b="12700"/>
                       <wp:wrapNone/>
                       <wp:docPr id="580" name="Straight Connector 580"/>
                       <wp:cNvGraphicFramePr>
@@ -480,15 +462,31 @@
                 </mc:Choice>
                 <mc:Fallback>
                   <w:pict>
-                    <v:line w14:anchorId="56D64442" id="Straight Connector 580" o:spid="_x0000_s1026" style="position:absolute;z-index:251659264;visibility:visible;mso-wrap-style:square;mso-width-percent:0;mso-height-percent:0;mso-wrap-distance-left:9pt;mso-wrap-distance-top:-6e-5mm;mso-wrap-distance-right:9pt;mso-wrap-distance-bottom:-6e-5mm;mso-position-horizontal:absolute;mso-position-horizontal-relative:text;mso-position-vertical:absolute;mso-position-vertical-relative:text;mso-width-percent:0;mso-height-percent:0;mso-width-relative:page;mso-height-relative:page" from="65.45pt,3.05pt" to="227.15pt,3.05pt" o:gfxdata="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"/>
+                    <v:line w14:anchorId="783236AE" id="Straight Connector 580" o:spid="_x0000_s1026" style="position:absolute;z-index:251659264;visibility:visible;mso-wrap-style:square;mso-width-percent:0;mso-height-percent:0;mso-wrap-distance-left:9pt;mso-wrap-distance-top:.mm;mso-wrap-distance-right:9pt;mso-wrap-distance-bottom:.mm;mso-position-horizontal:absolute;mso-position-horizontal-relative:text;mso-position-vertical:absolute;mso-position-vertical-relative:text;mso-width-percent:0;mso-height-percent:0;mso-width-relative:page;mso-height-relative:page" from="77.7pt,21.4pt" to="239.4pt,21.4pt" o:gfxdata="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"/>
                   </w:pict>
                 </mc:Fallback>
               </mc:AlternateContent>
             </w:r>
+            <w:r>
+              <w:rPr>
+                <w:bCs/>
+                <w:sz w:val="26"/>
+                <w:szCs w:val="26"/>
+              </w:rPr>
+              <w:t>Độc lập - Tự do - Hạnh phúc</w:t>
+            </w:r>
+            <w:r>
+              <w:rPr>
+                <w:bCs/>
+                <w:sz w:val="26"/>
+                <w:szCs w:val="26"/>
+              </w:rPr>
+              <w:br/>
+            </w:r>
           </w:p>
           <w:p>
             <w:pPr>
-              <w:spacing w:before="120" w:after="120" w:line="276" w:lineRule="auto"/>
+              <w:spacing w:before="120" w:after="120"/>
               <w:jc w:val="center"/>
               <w:rPr>
                 <w:i/>
@@ -510,7 +508,7 @@
     </w:tbl>
     <w:p>
       <w:pPr>
-        <w:spacing w:before="120" w:after="120" w:line="276" w:lineRule="auto"/>
+        <w:spacing w:before="120" w:after="120"/>
         <w:jc w:val="center"/>
         <w:rPr>
           <w:b/>
@@ -518,10 +516,18 @@
           <w:szCs w:val="28"/>
         </w:rPr>
       </w:pPr>
+      <w:r>
+        <w:rPr>
+          <w:b/>
+          <w:sz w:val="28"/>
+          <w:szCs w:val="28"/>
+        </w:rPr>
+        <w:t>THÔNG BÁO</w:t>
+      </w:r>
     </w:p>
     <w:p>
       <w:pPr>
-        <w:spacing w:before="120" w:after="120" w:line="276" w:lineRule="auto"/>
+        <w:spacing w:before="120" w:after="120"/>
         <w:jc w:val="center"/>
         <w:rPr>
           <w:b/>
@@ -535,43 +541,38 @@
           <w:sz w:val="28"/>
           <w:szCs w:val="28"/>
         </w:rPr>
-        <w:t>THÔNG BÁO</w:t>
+        <w:t>Về việc giải thể doanh nghiệp</w:t>
       </w:r>
     </w:p>
     <w:p>
       <w:pPr>
-        <w:spacing w:before="120" w:after="120" w:line="276" w:lineRule="auto"/>
+        <w:spacing w:before="120" w:after="120"/>
         <w:jc w:val="center"/>
         <w:rPr>
-          <w:b/>
           <w:sz w:val="28"/>
           <w:szCs w:val="28"/>
         </w:rPr>
       </w:pPr>
       <w:r>
         <w:rPr>
-          <w:b/>
-          <w:sz w:val="28"/>
-          <w:szCs w:val="28"/>
-        </w:rPr>
-        <w:t>Về việc giải thể doanh nghiệp</w:t>
-      </w:r>
-    </w:p>
-    <w:p>
-      <w:pPr>
-        <w:spacing w:before="120" w:after="120" w:line="276" w:lineRule="auto"/>
-        <w:jc w:val="center"/>
-        <w:rPr>
-          <w:sz w:val="28"/>
-          <w:szCs w:val="28"/>
-        </w:rPr>
-      </w:pPr>
-      <w:r>
-        <w:rPr>
-          <w:sz w:val="28"/>
-          <w:szCs w:val="28"/>
-        </w:rPr>
-        <w:t>Kính gửi: Phòng Đăng ký kinh doanh tỉnh, thành phố……………</w:t>
+          <w:sz w:val="28"/>
+          <w:szCs w:val="28"/>
+        </w:rPr>
+        <w:t xml:space="preserve">Kính gửi: </w:t>
+      </w:r>
+      <w:r>
+        <w:rPr>
+          <w:sz w:val="28"/>
+          <w:szCs w:val="28"/>
+        </w:rPr>
+        <w:t>Phòng Đăng ký kinh doanh tỉnh, Thành phố Hồ Chí Minh</w:t>
+      </w:r>
+      <w:r>
+        <w:rPr>
+          <w:sz w:val="28"/>
+          <w:szCs w:val="28"/>
+        </w:rPr>
+        <w:br/>
       </w:r>
     </w:p>
     <w:p>
@@ -579,7 +580,7 @@
         <w:tabs>
           <w:tab w:val="left" w:leader="dot" w:pos="9072"/>
         </w:tabs>
-        <w:spacing w:before="120" w:after="120" w:line="276" w:lineRule="auto"/>
+        <w:spacing w:before="120" w:after="120"/>
         <w:rPr>
           <w:sz w:val="28"/>
           <w:szCs w:val="28"/>
@@ -620,6 +621,13 @@
           <w:szCs w:val="28"/>
         </w:rPr>
         <w:t>dissolution_approve_company_name</w:t>
+      </w:r>
+      <w:r>
+        <w:rPr>
+          <w:sz w:val="28"/>
+          <w:szCs w:val="28"/>
+        </w:rPr>
+        <w:t xml:space="preserve"> | upper</w:t>
       </w:r>
       <w:r>
         <w:rPr>
@@ -634,7 +642,7 @@
         <w:tabs>
           <w:tab w:val="left" w:leader="dot" w:pos="9072"/>
         </w:tabs>
-        <w:spacing w:before="120" w:after="120" w:line="276" w:lineRule="auto"/>
+        <w:spacing w:before="120" w:after="120"/>
         <w:rPr>
           <w:sz w:val="28"/>
           <w:szCs w:val="28"/>
@@ -675,7 +683,7 @@
           <w:tab w:val="left" w:leader="dot" w:pos="9072"/>
         </w:tabs>
         <w:suppressAutoHyphens/>
-        <w:spacing w:before="120" w:after="120" w:line="276" w:lineRule="auto"/>
+        <w:spacing w:before="120" w:after="120"/>
         <w:rPr>
           <w:rFonts w:eastAsia="Times New Roman"/>
           <w:sz w:val="28"/>
@@ -709,14 +717,7 @@
           <w:szCs w:val="28"/>
           <w:lang w:eastAsia="zh-CN"/>
         </w:rPr>
-        <w:t>):</w:t>
-      </w:r>
-      <w:r>
-        <w:rPr>
-          <w:sz w:val="28"/>
-          <w:szCs w:val="28"/>
-        </w:rPr>
-        <w:t xml:space="preserve"> {dissolution_approve_opt_code}</w:t>
+        <w:t>………………..</w:t>
       </w:r>
       <w:r>
         <w:rPr>
@@ -724,14 +725,7 @@
           <w:sz w:val="28"/>
           <w:szCs w:val="28"/>
         </w:rPr>
-        <w:t xml:space="preserve"> Ngày cấp </w:t>
-      </w:r>
-      <w:r>
-        <w:rPr>
-          <w:sz w:val="28"/>
-          <w:szCs w:val="28"/>
-        </w:rPr>
-        <w:t>{dissolution_approve_time_provide}</w:t>
+        <w:t xml:space="preserve"> Ngày cấp</w:t>
       </w:r>
       <w:r>
         <w:rPr>
@@ -739,14 +733,54 @@
           <w:sz w:val="28"/>
           <w:szCs w:val="28"/>
         </w:rPr>
+        <w:t>:</w:t>
+      </w:r>
+      <w:r>
+        <w:rPr>
+          <w:rFonts w:eastAsia="Times New Roman"/>
+          <w:sz w:val="28"/>
+          <w:szCs w:val="28"/>
+        </w:rPr>
+        <w:t xml:space="preserve"> </w:t>
+      </w:r>
+      <w:r>
+        <w:rPr>
+          <w:sz w:val="28"/>
+          <w:szCs w:val="28"/>
+        </w:rPr>
+        <w:t>………………..</w:t>
+      </w:r>
+      <w:r>
+        <w:rPr>
+          <w:rFonts w:eastAsia="Times New Roman"/>
+          <w:sz w:val="28"/>
+          <w:szCs w:val="28"/>
+        </w:rPr>
         <w:t xml:space="preserve"> Nơi cấp: </w:t>
       </w:r>
       <w:r>
         <w:rPr>
-          <w:sz w:val="28"/>
-          <w:szCs w:val="28"/>
-        </w:rPr>
-        <w:t>{dissolution_approve_place_provide}</w:t>
+          <w:rFonts w:eastAsia="Times New Roman"/>
+          <w:sz w:val="28"/>
+          <w:szCs w:val="28"/>
+        </w:rPr>
+        <w:t xml:space="preserve">Sở kế hoạch và Đầu tư Thành phố Hồ Chí </w:t>
+      </w:r>
+      <w:r>
+        <w:rPr>
+          <w:rFonts w:eastAsia="Times New Roman"/>
+          <w:sz w:val="28"/>
+          <w:szCs w:val="28"/>
+        </w:rPr>
+        <w:t>Minh.</w:t>
+      </w:r>
+      <w:r>
+        <w:rPr>
+          <w:rFonts w:eastAsia="Times New Roman"/>
+          <w:sz w:val="28"/>
+          <w:szCs w:val="28"/>
+        </w:rPr>
+        <w:br/>
       </w:r>
     </w:p>
     <w:p>
@@ -754,7 +788,7 @@
         <w:tabs>
           <w:tab w:val="left" w:leader="dot" w:pos="9072"/>
         </w:tabs>
-        <w:spacing w:before="120" w:after="120" w:line="276" w:lineRule="auto"/>
+        <w:spacing w:before="120" w:after="120"/>
         <w:jc w:val="center"/>
         <w:rPr>
           <w:b/>
@@ -769,6 +803,14 @@
           <w:szCs w:val="28"/>
         </w:rPr>
         <w:t>Thông báo về việc giải thể doanh nghiệp như sau:</w:t>
+      </w:r>
+      <w:r>
+        <w:rPr>
+          <w:b/>
+          <w:sz w:val="28"/>
+          <w:szCs w:val="28"/>
+        </w:rPr>
+        <w:br/>
       </w:r>
     </w:p>
     <w:p>
@@ -779,7 +821,7 @@
           <w:tab w:val="left" w:leader="dot" w:pos="7200"/>
           <w:tab w:val="left" w:leader="dot" w:pos="9072"/>
         </w:tabs>
-        <w:spacing w:before="120" w:after="120" w:line="276" w:lineRule="auto"/>
+        <w:spacing w:before="120" w:after="120"/>
         <w:jc w:val="both"/>
         <w:rPr>
           <w:i/>
@@ -805,7 +847,7 @@
           <w:tab w:val="left" w:leader="dot" w:pos="6379"/>
           <w:tab w:val="left" w:leader="dot" w:pos="6804"/>
         </w:tabs>
-        <w:spacing w:before="120" w:after="120" w:line="276" w:lineRule="auto"/>
+        <w:spacing w:before="120" w:after="120"/>
         <w:jc w:val="both"/>
         <w:rPr>
           <w:sz w:val="28"/>
@@ -965,7 +1007,7 @@
         <w:tabs>
           <w:tab w:val="left" w:leader="dot" w:pos="9072"/>
         </w:tabs>
-        <w:spacing w:before="120" w:after="120" w:line="276" w:lineRule="auto"/>
+        <w:spacing w:before="120" w:after="120"/>
         <w:rPr>
           <w:sz w:val="28"/>
           <w:szCs w:val="28"/>
@@ -990,28 +1032,21 @@
           <w:sz w:val="28"/>
           <w:szCs w:val="28"/>
         </w:rPr>
-        <w:t xml:space="preserve">i thể: </w:t>
-      </w:r>
-      <w:r>
-        <w:rPr>
-          <w:sz w:val="28"/>
-          <w:szCs w:val="28"/>
-        </w:rPr>
-        <w:t>{</w:t>
-      </w:r>
-      <w:r>
-        <w:rPr>
-          <w:sz w:val="28"/>
-          <w:szCs w:val="28"/>
-        </w:rPr>
-        <w:t>dissolution_approve_reason</w:t>
-      </w:r>
-      <w:r>
-        <w:rPr>
-          <w:sz w:val="28"/>
-          <w:szCs w:val="28"/>
-        </w:rPr>
-        <w:t>}</w:t>
+        <w:t>i thể</w:t>
+      </w:r>
+      <w:r>
+        <w:rPr>
+          <w:sz w:val="28"/>
+          <w:szCs w:val="28"/>
+        </w:rPr>
+        <w:t xml:space="preserve">: </w:t>
+      </w:r>
+      <w:r>
+        <w:rPr>
+          <w:sz w:val="28"/>
+          <w:szCs w:val="28"/>
+        </w:rPr>
+        <w:t>Hoạt động kinh doanh không hiệu quả</w:t>
       </w:r>
     </w:p>
     <w:p>
@@ -1019,7 +1054,7 @@
         <w:tabs>
           <w:tab w:val="left" w:leader="dot" w:pos="9072"/>
         </w:tabs>
-        <w:spacing w:before="120" w:after="120" w:line="276" w:lineRule="auto"/>
+        <w:spacing w:before="120" w:after="120"/>
         <w:jc w:val="both"/>
         <w:rPr>
           <w:color w:val="000000"/>
@@ -1225,7 +1260,7 @@
         <w:tabs>
           <w:tab w:val="left" w:leader="dot" w:pos="9072"/>
         </w:tabs>
-        <w:spacing w:before="120" w:after="120" w:line="276" w:lineRule="auto"/>
+        <w:spacing w:before="120" w:after="120"/>
         <w:jc w:val="both"/>
         <w:rPr>
           <w:i/>
@@ -1246,7 +1281,7 @@
     </w:p>
     <w:p>
       <w:pPr>
-        <w:spacing w:before="120" w:after="120" w:line="276" w:lineRule="auto"/>
+        <w:spacing w:before="120" w:after="120"/>
         <w:jc w:val="both"/>
         <w:rPr>
           <w:sz w:val="28"/>
@@ -1260,16 +1295,7 @@
           <w:szCs w:val="28"/>
           <w:lang w:val="pt-BR"/>
         </w:rPr>
-        <w:t xml:space="preserve">Doanh nghiệp đã thanh toán hết các khoản nợ, nghĩa vụ tài sản khác và không trong quá trình giải quyết tranh chấp tại Toà án hoặc Trọng tài theo quy định tại khoản 2 Điều 207 Luật Doanh nghiệp. Đề nghị Phòng Đăng ký kinh doanh cập nhật tình trạng pháp lý của </w:t>
-      </w:r>
-      <w:r>
-        <w:rPr>
-          <w:sz w:val="28"/>
-          <w:szCs w:val="28"/>
-          <w:lang w:val="pt-BR"/>
-        </w:rPr>
-        <w:lastRenderedPageBreak/>
-        <w:t xml:space="preserve">doanh nghiệp trong Cơ sở dữ liệu quốc gia về đăng ký doanh nghiệp sang tình trạng đã giải thể. </w:t>
+        <w:t xml:space="preserve">Doanh nghiệp đã thanh toán hết các khoản nợ, nghĩa vụ tài sản khác và không trong quá trình giải quyết tranh chấp tại Toà án hoặc Trọng tài theo quy định tại khoản 2 Điều 207 Luật Doanh nghiệp. Đề nghị Phòng Đăng ký kinh doanh cập nhật tình trạng pháp lý của doanh nghiệp trong Cơ sở dữ liệu quốc gia về đăng ký doanh nghiệp sang tình trạng đã giải thể. </w:t>
       </w:r>
     </w:p>
     <w:p>
@@ -1277,7 +1303,7 @@
         <w:tabs>
           <w:tab w:val="left" w:leader="dot" w:pos="9072"/>
         </w:tabs>
-        <w:spacing w:before="120" w:after="120" w:line="276" w:lineRule="auto"/>
+        <w:spacing w:before="120" w:after="120"/>
         <w:jc w:val="both"/>
         <w:rPr>
           <w:sz w:val="28"/>
@@ -1291,6 +1317,7 @@
           <w:szCs w:val="28"/>
           <w:lang w:val="pt-BR"/>
         </w:rPr>
+        <w:lastRenderedPageBreak/>
         <w:t>Doanh nghiệp cam kết hoàn toàn chịu trách nhiệm trước pháp luật về tính hợp pháp, chính xác, trung thực của nội dung Thông báo này.</w:t>
       </w:r>
     </w:p>
@@ -1299,8 +1326,7 @@
         <w:tabs>
           <w:tab w:val="left" w:leader="dot" w:pos="9072"/>
         </w:tabs>
-        <w:spacing w:before="120" w:after="120" w:line="276" w:lineRule="auto"/>
-        <w:jc w:val="both"/>
+        <w:spacing w:before="120" w:after="120"/>
         <w:rPr>
           <w:spacing w:val="-4"/>
           <w:sz w:val="28"/>
@@ -1317,6 +1343,16 @@
           <w:lang w:val="pt-BR"/>
         </w:rPr>
         <w:t>Người ký tại Thông báo này cam kết là người có quyền và nghĩa vụ thực hiện thủ tục đăng ký doanh nghiệp theo quy định của pháp luật và Điều lệ công ty.</w:t>
+      </w:r>
+      <w:r>
+        <w:rPr>
+          <w:rFonts w:eastAsia="Times New Roman"/>
+          <w:spacing w:val="-4"/>
+          <w:sz w:val="28"/>
+          <w:szCs w:val="28"/>
+          <w:lang w:val="pt-BR"/>
+        </w:rPr>
+        <w:br/>
       </w:r>
     </w:p>
     <w:tbl>
@@ -1338,7 +1374,7 @@
           </w:tcPr>
           <w:p>
             <w:pPr>
-              <w:spacing w:before="120" w:after="120" w:line="276" w:lineRule="auto"/>
+              <w:spacing w:before="120" w:after="120"/>
               <w:jc w:val="both"/>
               <w:rPr>
                 <w:sz w:val="26"/>
@@ -1349,7 +1385,7 @@
           </w:p>
           <w:p>
             <w:pPr>
-              <w:spacing w:before="120" w:after="120" w:line="276" w:lineRule="auto"/>
+              <w:spacing w:before="120" w:after="120"/>
               <w:jc w:val="both"/>
               <w:rPr>
                 <w:sz w:val="26"/>
@@ -1365,7 +1401,7 @@
           </w:tcPr>
           <w:p>
             <w:pPr>
-              <w:spacing w:before="120" w:after="120" w:line="276" w:lineRule="auto"/>
+              <w:spacing w:before="120" w:after="120"/>
               <w:jc w:val="center"/>
               <w:rPr>
                 <w:sz w:val="26"/>
@@ -1396,9 +1432,10 @@
           </w:p>
           <w:p>
             <w:pPr>
-              <w:spacing w:before="120" w:after="120" w:line="276" w:lineRule="auto"/>
+              <w:spacing w:before="120" w:after="120"/>
               <w:jc w:val="center"/>
               <w:rPr>
+                <w:i/>
                 <w:sz w:val="26"/>
                 <w:szCs w:val="26"/>
                 <w:lang w:val="pt-BR"/>
@@ -1428,6 +1465,73 @@
                 <w:vertAlign w:val="superscript"/>
               </w:rPr>
               <w:footnoteReference w:id="1"/>
+            </w:r>
+          </w:p>
+          <w:p>
+            <w:pPr>
+              <w:spacing w:before="120" w:after="120"/>
+              <w:jc w:val="center"/>
+              <w:rPr>
+                <w:i/>
+                <w:sz w:val="26"/>
+                <w:szCs w:val="26"/>
+                <w:lang w:val="pt-BR"/>
+              </w:rPr>
+            </w:pPr>
+          </w:p>
+          <w:p>
+            <w:pPr>
+              <w:spacing w:before="120" w:after="120"/>
+              <w:jc w:val="center"/>
+              <w:rPr>
+                <w:i/>
+                <w:sz w:val="26"/>
+                <w:szCs w:val="26"/>
+                <w:lang w:val="pt-BR"/>
+              </w:rPr>
+            </w:pPr>
+          </w:p>
+          <w:p>
+            <w:pPr>
+              <w:spacing w:before="120" w:after="120"/>
+              <w:jc w:val="center"/>
+              <w:rPr>
+                <w:sz w:val="26"/>
+                <w:szCs w:val="26"/>
+                <w:lang w:val="pt-BR"/>
+              </w:rPr>
+            </w:pPr>
+            <w:r>
+              <w:rPr>
+                <w:sz w:val="26"/>
+                <w:szCs w:val="26"/>
+                <w:lang w:val="pt-BR"/>
+              </w:rPr>
+              <w:t>{</w:t>
+            </w:r>
+            <w:r>
+              <w:rPr>
+                <w:sz w:val="26"/>
+                <w:szCs w:val="26"/>
+                <w:lang w:val="pt-BR"/>
+              </w:rPr>
+              <w:t>dissolution_approve_org_person</w:t>
+            </w:r>
+            <w:r>
+              <w:rPr>
+                <w:sz w:val="26"/>
+                <w:szCs w:val="26"/>
+                <w:lang w:val="pt-BR"/>
+              </w:rPr>
+              <w:t xml:space="preserve"> </w:t>
+            </w:r>
+            <w:r>
+              <w:rPr>
+                <w:sz w:val="26"/>
+                <w:szCs w:val="26"/>
+                <w:lang w:val="pt-BR"/>
+              </w:rPr>
+              <w:t>| upper}</w:t>
             </w:r>
           </w:p>
         </w:tc>
@@ -1437,7 +1541,7 @@
       <w:pPr>
         <w:keepNext/>
         <w:keepLines/>
-        <w:spacing w:before="120" w:after="120" w:line="276" w:lineRule="auto"/>
+        <w:spacing w:before="120" w:after="120"/>
         <w:jc w:val="center"/>
         <w:outlineLvl w:val="0"/>
         <w:rPr>
@@ -1456,7 +1560,7 @@
             <w:numRestart w:val="eachSect"/>
           </w:footnotePr>
           <w:pgSz w:w="11909" w:h="16834" w:code="9"/>
-          <w:pgMar w:top="1440" w:right="1080" w:bottom="1440" w:left="1080" w:header="0" w:footer="0" w:gutter="0"/>
+          <w:pgMar w:top="1134" w:right="1021" w:bottom="1134" w:left="1021" w:header="0" w:footer="0" w:gutter="0"/>
           <w:pgNumType w:start="1"/>
           <w:cols w:space="720"/>
           <w:titlePg/>
@@ -1466,7 +1570,7 @@
     </w:p>
     <w:p>
       <w:pPr>
-        <w:spacing w:before="120" w:after="120" w:line="276" w:lineRule="auto"/>
+        <w:spacing w:before="120" w:after="120"/>
         <w:rPr>
           <w:lang w:val="pt-BR"/>
         </w:rPr>

</xml_diff>